<commit_message>
Trying to add scripts directory.
</commit_message>
<xml_diff>
--- a/questions/concepts-pl-part2.docx
+++ b/questions/concepts-pl-part2.docx
@@ -2120,6 +2120,37 @@
     <w:p>
       <w:r>
         <w:t>/</w:t>
+      </w:r>
+    </w:p>
+    <w:p>
+      <w:r>
+        <w:t xml:space="preserve">What </w:t>
+      </w:r>
+      <w:proofErr w:type="gramStart"/>
+      <w:r>
+        <w:t>is continuations</w:t>
+      </w:r>
+      <w:proofErr w:type="gramEnd"/>
+      <w:r>
+        <w:t>?</w:t>
+      </w:r>
+    </w:p>
+    <w:p>
+      <w:r>
+        <w:t>-</w:t>
+      </w:r>
+    </w:p>
+    <w:p>
+      <w:r>
+        <w:t xml:space="preserve">A programming technique based on higher order functions.  Related to </w:t>
+      </w:r>
+      <w:proofErr w:type="spellStart"/>
+      <w:r>
+        <w:t>upcall</w:t>
+      </w:r>
+      <w:proofErr w:type="spellEnd"/>
+      <w:r>
+        <w:t xml:space="preserve"> and callback functions.</w:t>
       </w:r>
       <w:bookmarkStart w:id="0" w:name="_GoBack"/>
       <w:bookmarkEnd w:id="0"/>

</xml_diff>